<commit_message>
Revert "Signed-off-by: ArmandPie <u12167844@tuks.co.za>"
This reverts commit 1c20372f19e3567559ae234d205ad00f3b60c6cb.
</commit_message>
<xml_diff>
--- a/Project Requirements.docx
+++ b/Project Requirements.docx
@@ -18,14 +18,6 @@
           <w:szCs w:val="32"/>
         </w:rPr>
         <w:t>COS 301 Phase 1 Project Requirements</w:t>
-      </w:r>
-      <w:r>
-        <w:rPr>
-          <w:rFonts w:ascii="Times New Roman" w:hAnsi="Times New Roman" w:cs="Times New Roman"/>
-          <w:sz w:val="32"/>
-          <w:szCs w:val="32"/>
-        </w:rPr>
-        <w:t xml:space="preserve"> </w:t>
       </w:r>
     </w:p>
     <w:p>
@@ -1409,7 +1401,6 @@
   <w:style w:type="paragraph" w:default="1" w:styleId="Normal">
     <w:name w:val="Normal"/>
     <w:qFormat/>
-    <w:rsid w:val="006E33A2"/>
   </w:style>
   <w:style w:type="character" w:default="1" w:styleId="DefaultParagraphFont">
     <w:name w:val="Default Paragraph Font"/>

</xml_diff>